<commit_message>
Links to support prom ua
</commit_message>
<xml_diff>
--- a/Мои прайсы/prom_ua_interface.docx
+++ b/Мои прайсы/prom_ua_interface.docx
@@ -9,20 +9,31 @@
           <w:rFonts w:ascii="Courier New" w:hAnsi="Courier New" w:cs="Courier New"/>
         </w:rPr>
       </w:pPr>
+      <w:hyperlink r:id="rId4" w:history="1">
+        <w:r>
+          <w:rPr>
+            <w:rStyle w:val="a5"/>
+            <w:rFonts w:ascii="Courier New" w:hAnsi="Courier New" w:cs="Courier New"/>
+          </w:rPr>
+          <w:t>http://support.prom.ua/documents/841</w:t>
+        </w:r>
+      </w:hyperlink>
+    </w:p>
+    <w:p>
+      <w:pPr>
+        <w:pStyle w:val="a3"/>
+        <w:rPr>
+          <w:rFonts w:ascii="Courier New" w:hAnsi="Courier New" w:cs="Courier New"/>
+        </w:rPr>
+      </w:pPr>
       <w:r>
         <w:rPr>
           <w:rFonts w:ascii="Courier New" w:hAnsi="Courier New" w:cs="Courier New"/>
         </w:rPr>
-        <w:t>http://suppor</w:t>
+        <w:t>http://support.prom.ua/documents/840</w:t>
       </w:r>
       <w:bookmarkStart w:id="0" w:name="_GoBack"/>
       <w:bookmarkEnd w:id="0"/>
-      <w:r>
-        <w:rPr>
-          <w:rFonts w:ascii="Courier New" w:hAnsi="Courier New" w:cs="Courier New"/>
-        </w:rPr>
-        <w:t>t.prom.ua/documents/841</w:t>
-      </w:r>
     </w:p>
     <w:sectPr>
       <w:pgSz w:w="11906" w:h="16838"/>
@@ -483,6 +494,17 @@
       <w:szCs w:val="21"/>
     </w:rPr>
   </w:style>
+  <w:style w:type="character" w:styleId="a5">
+    <w:name w:val="Hyperlink"/>
+    <w:basedOn w:val="a0"/>
+    <w:uiPriority w:val="99"/>
+    <w:unhideWhenUsed/>
+    <w:rsid w:val="003339D2"/>
+    <w:rPr>
+      <w:color w:val="0563C1" w:themeColor="hyperlink"/>
+      <w:u w:val="single"/>
+    </w:rPr>
+  </w:style>
 </w:styles>
 </file>
 

</xml_diff>